<commit_message>
users block and unblock
</commit_message>
<xml_diff>
--- a/notes.docx
+++ b/notes.docx
@@ -34,6 +34,48 @@
         <w:spacing w:after="0" w:line="240" w:lineRule="auto"/>
         <w:rPr>
           <w:rFonts w:ascii="Arial" w:eastAsia="Times New Roman" w:hAnsi="Arial" w:cs="Arial"/>
+          <w:color w:val="000000" w:themeColor="text1"/>
+          <w:sz w:val="24"/>
+          <w:szCs w:val="24"/>
+        </w:rPr>
+      </w:pPr>
+      <w:r>
+        <w:rPr>
+          <w:rFonts w:ascii="Arial" w:eastAsia="Times New Roman" w:hAnsi="Arial" w:cs="Arial"/>
+          <w:color w:val="000000" w:themeColor="text1"/>
+          <w:sz w:val="24"/>
+          <w:szCs w:val="24"/>
+        </w:rPr>
+        <w:t>Charts</w:t>
+      </w:r>
+    </w:p>
+    <w:p>
+      <w:pPr>
+        <w:shd w:val="clear" w:color="auto" w:fill="FFFFFF"/>
+        <w:spacing w:after="0" w:line="240" w:lineRule="auto"/>
+        <w:rPr>
+          <w:rFonts w:ascii="Arial" w:eastAsia="Times New Roman" w:hAnsi="Arial" w:cs="Arial"/>
+          <w:color w:val="4472C4" w:themeColor="accent1"/>
+          <w:sz w:val="24"/>
+          <w:szCs w:val="24"/>
+        </w:rPr>
+      </w:pPr>
+      <w:r>
+        <w:rPr>
+          <w:rFonts w:ascii="Arial" w:eastAsia="Times New Roman" w:hAnsi="Arial" w:cs="Arial"/>
+          <w:color w:val="4472C4" w:themeColor="accent1"/>
+          <w:sz w:val="24"/>
+          <w:szCs w:val="24"/>
+        </w:rPr>
+        <w:t>Function to block user</w:t>
+      </w:r>
+    </w:p>
+    <w:p>
+      <w:pPr>
+        <w:shd w:val="clear" w:color="auto" w:fill="FFFFFF"/>
+        <w:spacing w:after="0" w:line="240" w:lineRule="auto"/>
+        <w:rPr>
+          <w:rFonts w:ascii="Arial" w:eastAsia="Times New Roman" w:hAnsi="Arial" w:cs="Arial"/>
           <w:color w:val="FF0000"/>
           <w:sz w:val="24"/>
           <w:szCs w:val="24"/>
@@ -64,15 +106,15 @@
         <w:spacing w:after="0" w:line="240" w:lineRule="auto"/>
         <w:rPr>
           <w:rFonts w:ascii="Arial" w:eastAsia="Times New Roman" w:hAnsi="Arial" w:cs="Arial"/>
-          <w:color w:val="222222"/>
-          <w:sz w:val="24"/>
-          <w:szCs w:val="24"/>
-        </w:rPr>
-      </w:pPr>
-      <w:r>
-        <w:rPr>
-          <w:rFonts w:ascii="Arial" w:eastAsia="Times New Roman" w:hAnsi="Arial" w:cs="Arial"/>
-          <w:color w:val="222222"/>
+          <w:color w:val="4472C4" w:themeColor="accent1"/>
+          <w:sz w:val="24"/>
+          <w:szCs w:val="24"/>
+        </w:rPr>
+      </w:pPr>
+      <w:r>
+        <w:rPr>
+          <w:rFonts w:ascii="Arial" w:eastAsia="Times New Roman" w:hAnsi="Arial" w:cs="Arial"/>
+          <w:color w:val="4472C4" w:themeColor="accent1"/>
           <w:sz w:val="24"/>
           <w:szCs w:val="24"/>
         </w:rPr>
@@ -85,15 +127,15 @@
         <w:spacing w:after="0" w:line="240" w:lineRule="auto"/>
         <w:rPr>
           <w:rFonts w:ascii="Arial" w:eastAsia="Times New Roman" w:hAnsi="Arial" w:cs="Arial"/>
-          <w:color w:val="222222"/>
-          <w:sz w:val="24"/>
-          <w:szCs w:val="24"/>
-        </w:rPr>
-      </w:pPr>
-      <w:r>
-        <w:rPr>
-          <w:rFonts w:ascii="Arial" w:eastAsia="Times New Roman" w:hAnsi="Arial" w:cs="Arial"/>
-          <w:color w:val="222222"/>
+          <w:color w:val="4472C4" w:themeColor="accent1"/>
+          <w:sz w:val="24"/>
+          <w:szCs w:val="24"/>
+        </w:rPr>
+      </w:pPr>
+      <w:r>
+        <w:rPr>
+          <w:rFonts w:ascii="Arial" w:eastAsia="Times New Roman" w:hAnsi="Arial" w:cs="Arial"/>
+          <w:color w:val="4472C4" w:themeColor="accent1"/>
           <w:sz w:val="24"/>
           <w:szCs w:val="24"/>
         </w:rPr>

</xml_diff>